<commit_message>
Week 10 - Fetch API - create UI
</commit_message>
<xml_diff>
--- a/week_9/week_9_email_extractor_screenshots.docx
+++ b/week_9/week_9_email_extractor_screenshots.docx
@@ -2,12 +2,107 @@
 <file path=word/document.xml><?xml version="1.0" encoding="utf-8"?>
 <w:document xmlns:ve="http://schemas.openxmlformats.org/markup-compatibility/2006" xmlns:o="urn:schemas-microsoft-com:office:office" xmlns:r="http://schemas.openxmlformats.org/officeDocument/2006/relationships" xmlns:m="http://schemas.openxmlformats.org/officeDocument/2006/math" xmlns:v="urn:schemas-microsoft-com:vml" xmlns:wp="http://schemas.openxmlformats.org/drawingml/2006/wordprocessingDrawing" xmlns:w10="urn:schemas-microsoft-com:office:word" xmlns:w="http://schemas.openxmlformats.org/wordprocessingml/2006/main" xmlns:wne="http://schemas.microsoft.com/office/word/2006/wordml">
   <w:body>
-    <w:p/>
-    <w:p/>
-    <w:p/>
-    <w:p/>
-    <w:p/>
-    <w:p/>
+    <w:p>
+      <w:pPr>
+        <w:jc w:val="right"/>
+      </w:pPr>
+      <w:r>
+        <w:rPr>
+          <w:rFonts w:asciiTheme="minorHAnsi" w:hAnsiTheme="minorHAnsi" w:cstheme="minorHAnsi"/>
+          <w:b/>
+          <w:sz w:val="28"/>
+          <w:szCs w:val="28"/>
+        </w:rPr>
+        <w:t>Pablo Sepulveda</w:t>
+      </w:r>
+      <w:r>
+        <w:rPr>
+          <w:rFonts w:asciiTheme="minorHAnsi" w:hAnsiTheme="minorHAnsi" w:cstheme="minorHAnsi"/>
+        </w:rPr>
+        <w:br/>
+      </w:r>
+      <w:r>
+        <w:rPr>
+          <w:rFonts w:asciiTheme="minorHAnsi" w:hAnsiTheme="minorHAnsi" w:cstheme="minorHAnsi"/>
+        </w:rPr>
+        <w:t>IT121 JavaScript 1</w:t>
+      </w:r>
+      <w:r>
+        <w:rPr>
+          <w:rFonts w:asciiTheme="minorHAnsi" w:hAnsiTheme="minorHAnsi" w:cstheme="minorHAnsi"/>
+        </w:rPr>
+        <w:br/>
+      </w:r>
+      <w:proofErr w:type="gramStart"/>
+      <w:r>
+        <w:rPr>
+          <w:rFonts w:asciiTheme="minorHAnsi" w:hAnsiTheme="minorHAnsi" w:cstheme="minorHAnsi"/>
+        </w:rPr>
+        <w:t>Spring</w:t>
+      </w:r>
+      <w:proofErr w:type="gramEnd"/>
+      <w:r>
+        <w:rPr>
+          <w:rFonts w:asciiTheme="minorHAnsi" w:hAnsiTheme="minorHAnsi" w:cstheme="minorHAnsi"/>
+        </w:rPr>
+        <w:t xml:space="preserve"> 2023</w:t>
+      </w:r>
+      <w:r>
+        <w:rPr>
+          <w:rFonts w:asciiTheme="minorHAnsi" w:hAnsiTheme="minorHAnsi" w:cstheme="minorHAnsi"/>
+        </w:rPr>
+        <w:br/>
+        <w:t>Prof. Sarah North</w:t>
+      </w:r>
+    </w:p>
+    <w:p>
+      <w:hyperlink r:id="rId4" w:history="1">
+        <w:r>
+          <w:rPr>
+            <w:rStyle w:val="Hyperlink"/>
+          </w:rPr>
+          <w:t>https://github.com/pablospanish9/IT121_Javascript_1/tree/main/week_9</w:t>
+        </w:r>
+      </w:hyperlink>
+      <w:r>
+        <w:br/>
+      </w:r>
+      <w:hyperlink r:id="rId5" w:history="1">
+        <w:r>
+          <w:rPr>
+            <w:rStyle w:val="Hyperlink"/>
+          </w:rPr>
+          <w:t>https://github.com/pablospanish9/IT121_Javascript_1/blob/main/week_9/email.html</w:t>
+        </w:r>
+      </w:hyperlink>
+      <w:r>
+        <w:br/>
+        <w:t>W</w:t>
+      </w:r>
+      <w:r>
+        <w:t xml:space="preserve">eb server: </w:t>
+      </w:r>
+      <w:hyperlink r:id="rId6" w:history="1">
+        <w:r>
+          <w:rPr>
+            <w:rStyle w:val="Hyperlink"/>
+          </w:rPr>
+          <w:t>https://pabsep2.dreamhosters.co</w:t>
+        </w:r>
+        <w:r>
+          <w:rPr>
+            <w:rStyle w:val="Hyperlink"/>
+          </w:rPr>
+          <w:t>m</w:t>
+        </w:r>
+        <w:r>
+          <w:rPr>
+            <w:rStyle w:val="Hyperlink"/>
+          </w:rPr>
+          <w:t>/sites/it121/email.html</w:t>
+        </w:r>
+      </w:hyperlink>
+    </w:p>
     <w:p/>
     <w:p>
       <w:r>
@@ -32,7 +127,7 @@
                     </pic:cNvPicPr>
                   </pic:nvPicPr>
                   <pic:blipFill>
-                    <a:blip r:embed="rId4" cstate="print"/>
+                    <a:blip r:embed="rId7" cstate="print"/>
                     <a:srcRect/>
                     <a:stretch>
                       <a:fillRect/>
@@ -1132,105 +1227,105 @@
           <w:sz w:val="16"/>
           <w:szCs w:val="16"/>
         </w:rPr>
+        <w:t xml:space="preserve">      </w:t>
+      </w:r>
+      <w:proofErr w:type="gramStart"/>
+      <w:r>
+        <w:rPr>
+          <w:rFonts w:ascii="Consolas" w:eastAsia="Times New Roman" w:hAnsi="Consolas" w:cs="Times New Roman"/>
+          <w:color w:val="9CDCFE"/>
+          <w:sz w:val="16"/>
+          <w:szCs w:val="16"/>
+        </w:rPr>
+        <w:t>font-family</w:t>
+      </w:r>
+      <w:proofErr w:type="gramEnd"/>
+      <w:r>
+        <w:rPr>
+          <w:rFonts w:ascii="Consolas" w:eastAsia="Times New Roman" w:hAnsi="Consolas" w:cs="Times New Roman"/>
+          <w:color w:val="D4D4D4"/>
+          <w:sz w:val="16"/>
+          <w:szCs w:val="16"/>
+        </w:rPr>
+        <w:t xml:space="preserve">: </w:t>
+      </w:r>
+      <w:r>
+        <w:rPr>
+          <w:rFonts w:ascii="Consolas" w:eastAsia="Times New Roman" w:hAnsi="Consolas" w:cs="Times New Roman"/>
+          <w:color w:val="CE9178"/>
+          <w:sz w:val="16"/>
+          <w:szCs w:val="16"/>
+        </w:rPr>
+        <w:t>Verdana</w:t>
+      </w:r>
+      <w:r>
+        <w:rPr>
+          <w:rFonts w:ascii="Consolas" w:eastAsia="Times New Roman" w:hAnsi="Consolas" w:cs="Times New Roman"/>
+          <w:color w:val="D4D4D4"/>
+          <w:sz w:val="16"/>
+          <w:szCs w:val="16"/>
+        </w:rPr>
+        <w:t xml:space="preserve">, </w:t>
+      </w:r>
+      <w:r>
+        <w:rPr>
+          <w:rFonts w:ascii="Consolas" w:eastAsia="Times New Roman" w:hAnsi="Consolas" w:cs="Times New Roman"/>
+          <w:color w:val="CE9178"/>
+          <w:sz w:val="16"/>
+          <w:szCs w:val="16"/>
+        </w:rPr>
+        <w:t>Sans-serif</w:t>
+      </w:r>
+      <w:r>
+        <w:rPr>
+          <w:rFonts w:ascii="Consolas" w:eastAsia="Times New Roman" w:hAnsi="Consolas" w:cs="Times New Roman"/>
+          <w:color w:val="D4D4D4"/>
+          <w:sz w:val="16"/>
+          <w:szCs w:val="16"/>
+        </w:rPr>
+        <w:t>;</w:t>
+      </w:r>
+    </w:p>
+    <w:p>
+      <w:pPr>
+        <w:shd w:val="clear" w:color="auto" w:fill="1F1F1F"/>
+        <w:spacing w:after="0" w:line="219" w:lineRule="atLeast"/>
+        <w:rPr>
+          <w:rFonts w:ascii="Consolas" w:eastAsia="Times New Roman" w:hAnsi="Consolas" w:cs="Times New Roman"/>
+          <w:color w:val="CCCCCC"/>
+          <w:sz w:val="16"/>
+          <w:szCs w:val="16"/>
+        </w:rPr>
+      </w:pPr>
+      <w:r>
+        <w:rPr>
+          <w:rFonts w:ascii="Consolas" w:eastAsia="Times New Roman" w:hAnsi="Consolas" w:cs="Times New Roman"/>
+          <w:color w:val="D4D4D4"/>
+          <w:sz w:val="16"/>
+          <w:szCs w:val="16"/>
+        </w:rPr>
+        <w:t>    }</w:t>
+      </w:r>
+    </w:p>
+    <w:p>
+      <w:pPr>
+        <w:shd w:val="clear" w:color="auto" w:fill="1F1F1F"/>
+        <w:spacing w:after="0" w:line="219" w:lineRule="atLeast"/>
+        <w:rPr>
+          <w:rFonts w:ascii="Consolas" w:eastAsia="Times New Roman" w:hAnsi="Consolas" w:cs="Times New Roman"/>
+          <w:color w:val="CCCCCC"/>
+          <w:sz w:val="16"/>
+          <w:szCs w:val="16"/>
+        </w:rPr>
+      </w:pPr>
+      <w:r>
+        <w:rPr>
+          <w:rFonts w:ascii="Consolas" w:eastAsia="Times New Roman" w:hAnsi="Consolas" w:cs="Times New Roman"/>
+          <w:color w:val="D4D4D4"/>
+          <w:sz w:val="16"/>
+          <w:szCs w:val="16"/>
+        </w:rPr>
         <w:lastRenderedPageBreak/>
-        <w:t xml:space="preserve">      </w:t>
-      </w:r>
-      <w:proofErr w:type="gramStart"/>
-      <w:r>
-        <w:rPr>
-          <w:rFonts w:ascii="Consolas" w:eastAsia="Times New Roman" w:hAnsi="Consolas" w:cs="Times New Roman"/>
-          <w:color w:val="9CDCFE"/>
-          <w:sz w:val="16"/>
-          <w:szCs w:val="16"/>
-        </w:rPr>
-        <w:t>font-family</w:t>
-      </w:r>
-      <w:proofErr w:type="gramEnd"/>
-      <w:r>
-        <w:rPr>
-          <w:rFonts w:ascii="Consolas" w:eastAsia="Times New Roman" w:hAnsi="Consolas" w:cs="Times New Roman"/>
-          <w:color w:val="D4D4D4"/>
-          <w:sz w:val="16"/>
-          <w:szCs w:val="16"/>
-        </w:rPr>
-        <w:t xml:space="preserve">: </w:t>
-      </w:r>
-      <w:r>
-        <w:rPr>
-          <w:rFonts w:ascii="Consolas" w:eastAsia="Times New Roman" w:hAnsi="Consolas" w:cs="Times New Roman"/>
-          <w:color w:val="CE9178"/>
-          <w:sz w:val="16"/>
-          <w:szCs w:val="16"/>
-        </w:rPr>
-        <w:t>Verdana</w:t>
-      </w:r>
-      <w:r>
-        <w:rPr>
-          <w:rFonts w:ascii="Consolas" w:eastAsia="Times New Roman" w:hAnsi="Consolas" w:cs="Times New Roman"/>
-          <w:color w:val="D4D4D4"/>
-          <w:sz w:val="16"/>
-          <w:szCs w:val="16"/>
-        </w:rPr>
-        <w:t xml:space="preserve">, </w:t>
-      </w:r>
-      <w:r>
-        <w:rPr>
-          <w:rFonts w:ascii="Consolas" w:eastAsia="Times New Roman" w:hAnsi="Consolas" w:cs="Times New Roman"/>
-          <w:color w:val="CE9178"/>
-          <w:sz w:val="16"/>
-          <w:szCs w:val="16"/>
-        </w:rPr>
-        <w:t>Sans-serif</w:t>
-      </w:r>
-      <w:r>
-        <w:rPr>
-          <w:rFonts w:ascii="Consolas" w:eastAsia="Times New Roman" w:hAnsi="Consolas" w:cs="Times New Roman"/>
-          <w:color w:val="D4D4D4"/>
-          <w:sz w:val="16"/>
-          <w:szCs w:val="16"/>
-        </w:rPr>
-        <w:t>;</w:t>
-      </w:r>
-    </w:p>
-    <w:p>
-      <w:pPr>
-        <w:shd w:val="clear" w:color="auto" w:fill="1F1F1F"/>
-        <w:spacing w:after="0" w:line="219" w:lineRule="atLeast"/>
-        <w:rPr>
-          <w:rFonts w:ascii="Consolas" w:eastAsia="Times New Roman" w:hAnsi="Consolas" w:cs="Times New Roman"/>
-          <w:color w:val="CCCCCC"/>
-          <w:sz w:val="16"/>
-          <w:szCs w:val="16"/>
-        </w:rPr>
-      </w:pPr>
-      <w:r>
-        <w:rPr>
-          <w:rFonts w:ascii="Consolas" w:eastAsia="Times New Roman" w:hAnsi="Consolas" w:cs="Times New Roman"/>
-          <w:color w:val="D4D4D4"/>
-          <w:sz w:val="16"/>
-          <w:szCs w:val="16"/>
-        </w:rPr>
-        <w:t>    }</w:t>
-      </w:r>
-    </w:p>
-    <w:p>
-      <w:pPr>
-        <w:shd w:val="clear" w:color="auto" w:fill="1F1F1F"/>
-        <w:spacing w:after="0" w:line="219" w:lineRule="atLeast"/>
-        <w:rPr>
-          <w:rFonts w:ascii="Consolas" w:eastAsia="Times New Roman" w:hAnsi="Consolas" w:cs="Times New Roman"/>
-          <w:color w:val="CCCCCC"/>
-          <w:sz w:val="16"/>
-          <w:szCs w:val="16"/>
-        </w:rPr>
-      </w:pPr>
-      <w:r>
-        <w:rPr>
-          <w:rFonts w:ascii="Consolas" w:eastAsia="Times New Roman" w:hAnsi="Consolas" w:cs="Times New Roman"/>
-          <w:color w:val="D4D4D4"/>
-          <w:sz w:val="16"/>
-          <w:szCs w:val="16"/>
-        </w:rPr>
         <w:t xml:space="preserve">    </w:t>
       </w:r>
       <w:r>
@@ -5004,7 +5099,6 @@
           <w:sz w:val="16"/>
           <w:szCs w:val="16"/>
         </w:rPr>
-        <w:lastRenderedPageBreak/>
         <w:t xml:space="preserve">            </w:t>
       </w:r>
       <w:proofErr w:type="spellStart"/>
@@ -5078,6 +5172,7 @@
           <w:sz w:val="16"/>
           <w:szCs w:val="16"/>
         </w:rPr>
+        <w:lastRenderedPageBreak/>
         <w:t xml:space="preserve">            </w:t>
       </w:r>
       <w:r>
@@ -6202,6 +6297,29 @@
       <w:rFonts w:ascii="Tahoma" w:hAnsi="Tahoma" w:cs="Tahoma"/>
       <w:sz w:val="16"/>
       <w:szCs w:val="16"/>
+    </w:rPr>
+  </w:style>
+  <w:style w:type="character" w:styleId="Hyperlink">
+    <w:name w:val="Hyperlink"/>
+    <w:basedOn w:val="DefaultParagraphFont"/>
+    <w:uiPriority w:val="99"/>
+    <w:unhideWhenUsed/>
+    <w:rsid w:val="00544986"/>
+    <w:rPr>
+      <w:color w:val="0000FF" w:themeColor="hyperlink"/>
+      <w:u w:val="single"/>
+    </w:rPr>
+  </w:style>
+  <w:style w:type="character" w:styleId="FollowedHyperlink">
+    <w:name w:val="FollowedHyperlink"/>
+    <w:basedOn w:val="DefaultParagraphFont"/>
+    <w:uiPriority w:val="99"/>
+    <w:semiHidden/>
+    <w:unhideWhenUsed/>
+    <w:rsid w:val="004A5914"/>
+    <w:rPr>
+      <w:color w:val="800080" w:themeColor="followedHyperlink"/>
+      <w:u w:val="single"/>
     </w:rPr>
   </w:style>
 </w:styles>

</xml_diff>